<commit_message>
Added changes to Scenario Spec Sheets and Sequence Diagrams
</commit_message>
<xml_diff>
--- a/Scenario Specification Sheets/Scenario Specification - UC-002.docx
+++ b/Scenario Specification Sheets/Scenario Specification - UC-002.docx
@@ -382,6 +382,9 @@
             <w:r>
               <w:t>, RegUsers</w:t>
             </w:r>
+            <w:r>
+              <w:t>, LoginSignUp</w:t>
+            </w:r>
           </w:p>
         </w:tc>
       </w:tr>
@@ -414,6 +417,9 @@
             <w:r>
               <w:t>Ad</w:t>
             </w:r>
+            <w:r>
+              <w:t>vertisement, VehicleDetails, Image, SellerDetails, Seller</w:t>
+            </w:r>
           </w:p>
         </w:tc>
       </w:tr>
@@ -444,7 +450,10 @@
           </w:tcPr>
           <w:p>
             <w:r>
-              <w:t>Account, Ad</w:t>
+              <w:t>Ad</w:t>
+            </w:r>
+            <w:r>
+              <w:t>vertisement, Seller, SellerDetails</w:t>
             </w:r>
           </w:p>
         </w:tc>
@@ -466,7 +475,13 @@
               </w:numPr>
             </w:pPr>
             <w:r>
-              <w:t>Choose ad option</w:t>
+              <w:t>Add ad</w:t>
+            </w:r>
+            <w:r>
+              <w:t>vertisement</w:t>
+            </w:r>
+            <w:r>
+              <w:t xml:space="preserve"> to database and to users current ads</w:t>
             </w:r>
           </w:p>
         </w:tc>
@@ -478,69 +493,8 @@
             <w:r>
               <w:t>Ad</w:t>
             </w:r>
-          </w:p>
-        </w:tc>
-      </w:tr>
-      <w:tr>
-        <w:trPr>
-          <w:trHeight w:val="186"/>
-        </w:trPr>
-        <w:tc>
-          <w:tcPr>
-            <w:tcW w:w="4505" w:type="dxa"/>
-          </w:tcPr>
-          <w:p>
-            <w:pPr>
-              <w:pStyle w:val="ListParagraph"/>
-              <w:numPr>
-                <w:ilvl w:val="0"/>
-                <w:numId w:val="1"/>
-              </w:numPr>
-            </w:pPr>
-            <w:r>
-              <w:t>Pay for ad</w:t>
-            </w:r>
-          </w:p>
-        </w:tc>
-        <w:tc>
-          <w:tcPr>
-            <w:tcW w:w="4505" w:type="dxa"/>
-          </w:tcPr>
-          <w:p>
-            <w:r>
-              <w:t>Ad, Account, Payment</w:t>
-            </w:r>
-          </w:p>
-        </w:tc>
-      </w:tr>
-      <w:tr>
-        <w:trPr>
-          <w:trHeight w:val="186"/>
-        </w:trPr>
-        <w:tc>
-          <w:tcPr>
-            <w:tcW w:w="4505" w:type="dxa"/>
-          </w:tcPr>
-          <w:p>
-            <w:pPr>
-              <w:pStyle w:val="ListParagraph"/>
-              <w:numPr>
-                <w:ilvl w:val="0"/>
-                <w:numId w:val="1"/>
-              </w:numPr>
-            </w:pPr>
-            <w:r>
-              <w:t>Add ad to database and to users current ads</w:t>
-            </w:r>
-          </w:p>
-        </w:tc>
-        <w:tc>
-          <w:tcPr>
-            <w:tcW w:w="4505" w:type="dxa"/>
-          </w:tcPr>
-          <w:p>
-            <w:r>
-              <w:t>Ad, Account</w:t>
+            <w:r>
+              <w:t>vertisement, Marketplace, Seller</w:t>
             </w:r>
           </w:p>
         </w:tc>

</xml_diff>